<commit_message>
white book with updates
</commit_message>
<xml_diff>
--- a/books/White Book/04 Index.docx
+++ b/books/White Book/04 Index.docx
@@ -1,6 +1,6 @@
 
 <file path=word/document.xml><?xml version="1.0" encoding="utf-8"?>
-<w:document xmlns:ve="http://schemas.openxmlformats.org/markup-compatibility/2006" xmlns:o="urn:schemas-microsoft-com:office:office" xmlns:r="http://schemas.openxmlformats.org/officeDocument/2006/relationships" xmlns:m="http://schemas.openxmlformats.org/officeDocument/2006/math" xmlns:v="urn:schemas-microsoft-com:vml" xmlns:wp="http://schemas.openxmlformats.org/drawingml/2006/wordprocessingDrawing" xmlns:w10="urn:schemas-microsoft-com:office:word" xmlns:w="http://schemas.openxmlformats.org/wordprocessingml/2006/main" xmlns:wne="http://schemas.microsoft.com/office/word/2006/wordml">
+<w:document xmlns:wpc="http://schemas.microsoft.com/office/word/2010/wordprocessingCanvas" xmlns:mc="http://schemas.openxmlformats.org/markup-compatibility/2006" xmlns:o="urn:schemas-microsoft-com:office:office" xmlns:r="http://schemas.openxmlformats.org/officeDocument/2006/relationships" xmlns:m="http://schemas.openxmlformats.org/officeDocument/2006/math" xmlns:v="urn:schemas-microsoft-com:vml" xmlns:wp14="http://schemas.microsoft.com/office/word/2010/wordprocessingDrawing" xmlns:wp="http://schemas.openxmlformats.org/drawingml/2006/wordprocessingDrawing" xmlns:w10="urn:schemas-microsoft-com:office:word" xmlns:w="http://schemas.openxmlformats.org/wordprocessingml/2006/main" xmlns:w14="http://schemas.microsoft.com/office/word/2010/wordml" xmlns:wpg="http://schemas.microsoft.com/office/word/2010/wordprocessingGroup" xmlns:wpi="http://schemas.microsoft.com/office/word/2010/wordprocessingInk" xmlns:wne="http://schemas.microsoft.com/office/word/2006/wordml" xmlns:wps="http://schemas.microsoft.com/office/word/2010/wordprocessingShape" mc:Ignorable="w14 wp14">
   <w:body>
     <w:p>
       <w:pPr>
@@ -12,6 +12,8 @@
           <w:szCs w:val="28"/>
         </w:rPr>
       </w:pPr>
+      <w:bookmarkStart w:id="0" w:name="_GoBack"/>
+      <w:bookmarkEnd w:id="0"/>
       <w:r>
         <w:rPr>
           <w:rFonts w:ascii="Times New Roman" w:hAnsi="Times New Roman"/>
@@ -38,7 +40,7 @@
         <w:tblCellMar>
           <w:left w:w="103" w:type="dxa"/>
         </w:tblCellMar>
-        <w:tblLook w:val="04A0"/>
+        <w:tblLook w:val="04A0" w:firstRow="1" w:lastRow="0" w:firstColumn="1" w:lastColumn="0" w:noHBand="0" w:noVBand="1"/>
       </w:tblPr>
       <w:tblGrid>
         <w:gridCol w:w="1365"/>
@@ -563,7 +565,16 @@
                 <w:sz w:val="24"/>
                 <w:szCs w:val="24"/>
               </w:rPr>
-              <w:t xml:space="preserve">1.3  Objectives </w:t>
+              <w:t>1.2</w:t>
+            </w:r>
+            <w:r>
+              <w:rPr>
+                <w:rFonts w:ascii="Times New Roman" w:hAnsi="Times New Roman"/>
+                <w:color w:val="000000"/>
+                <w:sz w:val="24"/>
+                <w:szCs w:val="24"/>
+              </w:rPr>
+              <w:t xml:space="preserve">  Objectives </w:t>
             </w:r>
           </w:p>
         </w:tc>
@@ -647,7 +658,16 @@
                 <w:sz w:val="24"/>
                 <w:szCs w:val="24"/>
               </w:rPr>
-              <w:t>1.4 Scope</w:t>
+              <w:t>1.3</w:t>
+            </w:r>
+            <w:r>
+              <w:rPr>
+                <w:rFonts w:ascii="Times New Roman" w:hAnsi="Times New Roman"/>
+                <w:color w:val="000000"/>
+                <w:sz w:val="24"/>
+                <w:szCs w:val="24"/>
+              </w:rPr>
+              <w:t xml:space="preserve"> Scope</w:t>
             </w:r>
           </w:p>
         </w:tc>
@@ -818,8 +838,6 @@
               <w:jc w:val="both"/>
               <w:rPr>
                 <w:rFonts w:ascii="Times New Roman" w:hAnsi="Times New Roman"/>
-                <w:b/>
-                <w:color w:val="000000"/>
                 <w:sz w:val="24"/>
                 <w:szCs w:val="24"/>
               </w:rPr>
@@ -836,10 +854,56 @@
             <w:r>
               <w:rPr>
                 <w:rFonts w:ascii="Times New Roman" w:hAnsi="Times New Roman"/>
-                <w:sz w:val="24"/>
-                <w:szCs w:val="24"/>
-              </w:rPr>
-              <w:t>Face Recognition Techniques to Differentiate Similar Faces and Twin Faces</w:t>
+                <w:color w:val="000000"/>
+                <w:sz w:val="24"/>
+                <w:szCs w:val="24"/>
+              </w:rPr>
+              <w:t xml:space="preserve"> </w:t>
+            </w:r>
+            <w:r>
+              <w:rPr>
+                <w:rFonts w:ascii="Times New Roman" w:hAnsi="Times New Roman"/>
+                <w:sz w:val="24"/>
+                <w:szCs w:val="24"/>
+              </w:rPr>
+              <w:t>Face Recognition Techniques to Differentiate Similar Faces and Twin</w:t>
+            </w:r>
+          </w:p>
+          <w:p>
+            <w:pPr>
+              <w:spacing w:after="0"/>
+              <w:jc w:val="both"/>
+              <w:rPr>
+                <w:rFonts w:ascii="Times New Roman" w:hAnsi="Times New Roman"/>
+                <w:b/>
+                <w:color w:val="000000"/>
+                <w:sz w:val="24"/>
+                <w:szCs w:val="24"/>
+              </w:rPr>
+            </w:pPr>
+            <w:r>
+              <w:rPr>
+                <w:rFonts w:ascii="Times New Roman" w:hAnsi="Times New Roman"/>
+                <w:sz w:val="24"/>
+                <w:szCs w:val="24"/>
+              </w:rPr>
+              <w:t xml:space="preserve"> </w:t>
+            </w:r>
+            <w:r>
+              <w:rPr>
+                <w:rFonts w:ascii="Times New Roman" w:hAnsi="Times New Roman"/>
+                <w:sz w:val="24"/>
+                <w:szCs w:val="24"/>
+              </w:rPr>
+              <w:t xml:space="preserve">     </w:t>
+            </w:r>
+            <w:r>
+              <w:rPr>
+                <w:rFonts w:ascii="Times New Roman" w:hAnsi="Times New Roman"/>
+                <w:sz w:val="24"/>
+                <w:szCs w:val="24"/>
+              </w:rPr>
+              <w:t>Faces</w:t>
             </w:r>
           </w:p>
         </w:tc>
@@ -1030,6 +1094,15 @@
             <w:r>
               <w:rPr>
                 <w:rFonts w:ascii="Times New Roman" w:hAnsi="Times New Roman"/>
+                <w:color w:val="000000"/>
+                <w:sz w:val="24"/>
+                <w:szCs w:val="24"/>
+              </w:rPr>
+              <w:t xml:space="preserve"> </w:t>
+            </w:r>
+            <w:r>
+              <w:rPr>
+                <w:rFonts w:ascii="Times New Roman" w:hAnsi="Times New Roman"/>
                 <w:bCs/>
                 <w:sz w:val="24"/>
                 <w:szCs w:val="24"/>
@@ -1229,7 +1302,7 @@
                 <w:sz w:val="24"/>
                 <w:szCs w:val="24"/>
               </w:rPr>
-              <w:t xml:space="preserve"> Performance Requirements</w:t>
+              <w:t>Performance Requirements</w:t>
             </w:r>
           </w:p>
         </w:tc>
@@ -1423,6 +1496,15 @@
             <w:r>
               <w:rPr>
                 <w:rFonts w:ascii="Times New Roman" w:hAnsi="Times New Roman"/>
+                <w:color w:val="000000"/>
+                <w:sz w:val="24"/>
+                <w:szCs w:val="24"/>
+              </w:rPr>
+              <w:t xml:space="preserve"> </w:t>
+            </w:r>
+            <w:r>
+              <w:rPr>
+                <w:rFonts w:ascii="Times New Roman" w:hAnsi="Times New Roman"/>
                 <w:bCs/>
                 <w:color w:val="000000"/>
                 <w:sz w:val="24"/>
@@ -1612,6 +1694,32 @@
               </w:rPr>
               <w:t>4.1 Use Case Diagram</w:t>
             </w:r>
+            <w:r>
+              <w:rPr>
+                <w:rFonts w:ascii="Times New Roman" w:hAnsi="Times New Roman"/>
+                <w:color w:val="000000"/>
+                <w:sz w:val="24"/>
+                <w:szCs w:val="24"/>
+              </w:rPr>
+              <w:t xml:space="preserve"> </w:t>
+            </w:r>
+            <w:r>
+              <w:rPr>
+                <w:rFonts w:ascii="Times New Roman" w:hAnsi="Times New Roman"/>
+                <w:color w:val="000000"/>
+                <w:sz w:val="24"/>
+                <w:szCs w:val="24"/>
+              </w:rPr>
+              <w:t>for</w:t>
+            </w:r>
+            <w:r>
+              <w:rPr>
+                <w:rFonts w:ascii="Times New Roman" w:hAnsi="Times New Roman"/>
+                <w:sz w:val="24"/>
+                <w:szCs w:val="24"/>
+              </w:rPr>
+              <w:t xml:space="preserve"> Cab Transaction using facial recognition</w:t>
+            </w:r>
           </w:p>
         </w:tc>
         <w:tc>
@@ -1700,6 +1808,23 @@
               </w:rPr>
               <w:t>4.2 Data Flow Diagram</w:t>
             </w:r>
+            <w:r>
+              <w:rPr>
+                <w:rFonts w:ascii="Times New Roman" w:hAnsi="Times New Roman"/>
+                <w:color w:val="000000"/>
+                <w:sz w:val="24"/>
+                <w:szCs w:val="24"/>
+              </w:rPr>
+              <w:t xml:space="preserve"> for</w:t>
+            </w:r>
+            <w:r>
+              <w:rPr>
+                <w:rFonts w:ascii="Times New Roman" w:hAnsi="Times New Roman"/>
+                <w:sz w:val="24"/>
+                <w:szCs w:val="24"/>
+              </w:rPr>
+              <w:t xml:space="preserve"> Cab Transaction using facial recognition</w:t>
+            </w:r>
           </w:p>
         </w:tc>
         <w:tc>
@@ -1788,6 +1913,23 @@
               </w:rPr>
               <w:t>4.3 Sequence Diagram</w:t>
             </w:r>
+            <w:r>
+              <w:rPr>
+                <w:rFonts w:ascii="Times New Roman" w:hAnsi="Times New Roman"/>
+                <w:color w:val="000000"/>
+                <w:sz w:val="24"/>
+                <w:szCs w:val="24"/>
+              </w:rPr>
+              <w:t xml:space="preserve"> for</w:t>
+            </w:r>
+            <w:r>
+              <w:rPr>
+                <w:rFonts w:ascii="Times New Roman" w:hAnsi="Times New Roman"/>
+                <w:sz w:val="24"/>
+                <w:szCs w:val="24"/>
+              </w:rPr>
+              <w:t xml:space="preserve"> Cab Transaction using facial recognition</w:t>
+            </w:r>
           </w:p>
         </w:tc>
         <w:tc>
@@ -1876,6 +2018,23 @@
               </w:rPr>
               <w:t>4.4 Activity Diagram</w:t>
             </w:r>
+            <w:r>
+              <w:rPr>
+                <w:rFonts w:ascii="Times New Roman" w:hAnsi="Times New Roman"/>
+                <w:color w:val="000000"/>
+                <w:sz w:val="24"/>
+                <w:szCs w:val="24"/>
+              </w:rPr>
+              <w:t xml:space="preserve"> for</w:t>
+            </w:r>
+            <w:r>
+              <w:rPr>
+                <w:rFonts w:ascii="Times New Roman" w:hAnsi="Times New Roman"/>
+                <w:sz w:val="24"/>
+                <w:szCs w:val="24"/>
+              </w:rPr>
+              <w:t xml:space="preserve"> Cab Transaction using facial recognition</w:t>
+            </w:r>
           </w:p>
         </w:tc>
         <w:tc>
@@ -2905,7 +3064,16 @@
                 <w:sz w:val="24"/>
                 <w:szCs w:val="24"/>
               </w:rPr>
-              <w:t>21</w:t>
+              <w:t>2</w:t>
+            </w:r>
+            <w:r>
+              <w:rPr>
+                <w:rFonts w:ascii="Times New Roman" w:hAnsi="Times New Roman"/>
+                <w:color w:val="000000"/>
+                <w:sz w:val="24"/>
+                <w:szCs w:val="24"/>
+              </w:rPr>
+              <w:t>2</w:t>
             </w:r>
           </w:p>
         </w:tc>
@@ -2928,22 +3096,11 @@
               <w:spacing w:after="0"/>
               <w:rPr>
                 <w:rFonts w:ascii="Times New Roman" w:hAnsi="Times New Roman"/>
-                <w:b/>
-                <w:color w:val="000000"/>
-                <w:sz w:val="24"/>
-                <w:szCs w:val="24"/>
-              </w:rPr>
-            </w:pPr>
-            <w:r>
-              <w:rPr>
-                <w:rFonts w:ascii="Times New Roman" w:hAnsi="Times New Roman"/>
-                <w:b/>
-                <w:color w:val="000000"/>
-                <w:sz w:val="24"/>
-                <w:szCs w:val="24"/>
-              </w:rPr>
-              <w:t>Chapter 6</w:t>
-            </w:r>
+                <w:color w:val="000000"/>
+                <w:sz w:val="24"/>
+                <w:szCs w:val="24"/>
+              </w:rPr>
+            </w:pPr>
           </w:p>
         </w:tc>
         <w:tc>
@@ -2960,21 +3117,19 @@
               <w:spacing w:after="0"/>
               <w:rPr>
                 <w:rFonts w:ascii="Times New Roman" w:hAnsi="Times New Roman"/>
-                <w:b/>
-                <w:color w:val="000000"/>
-                <w:sz w:val="24"/>
-                <w:szCs w:val="24"/>
-              </w:rPr>
-            </w:pPr>
-            <w:r>
-              <w:rPr>
-                <w:rFonts w:ascii="Times New Roman" w:hAnsi="Times New Roman"/>
-                <w:b/>
-                <w:color w:val="000000"/>
-                <w:sz w:val="24"/>
-                <w:szCs w:val="24"/>
-              </w:rPr>
-              <w:t>Conclusion</w:t>
+                <w:color w:val="000000"/>
+                <w:sz w:val="24"/>
+                <w:szCs w:val="24"/>
+              </w:rPr>
+            </w:pPr>
+            <w:r>
+              <w:rPr>
+                <w:rFonts w:ascii="Times New Roman" w:hAnsi="Times New Roman"/>
+                <w:color w:val="000000"/>
+                <w:sz w:val="24"/>
+                <w:szCs w:val="24"/>
+              </w:rPr>
+              <w:t xml:space="preserve">5.4 Results </w:t>
             </w:r>
           </w:p>
         </w:tc>
@@ -2993,16 +3148,14 @@
               <w:jc w:val="center"/>
               <w:rPr>
                 <w:rFonts w:ascii="Times New Roman" w:hAnsi="Times New Roman"/>
-                <w:b/>
-                <w:color w:val="000000"/>
-                <w:sz w:val="24"/>
-                <w:szCs w:val="24"/>
-              </w:rPr>
-            </w:pPr>
-            <w:r>
-              <w:rPr>
-                <w:rFonts w:ascii="Times New Roman" w:hAnsi="Times New Roman"/>
-                <w:b/>
+                <w:color w:val="000000"/>
+                <w:sz w:val="24"/>
+                <w:szCs w:val="24"/>
+              </w:rPr>
+            </w:pPr>
+            <w:r>
+              <w:rPr>
+                <w:rFonts w:ascii="Times New Roman" w:hAnsi="Times New Roman"/>
                 <w:color w:val="000000"/>
                 <w:sz w:val="24"/>
                 <w:szCs w:val="24"/>
@@ -3036,6 +3189,16 @@
                 <w:szCs w:val="24"/>
               </w:rPr>
             </w:pPr>
+            <w:r>
+              <w:rPr>
+                <w:rFonts w:ascii="Times New Roman" w:hAnsi="Times New Roman"/>
+                <w:b/>
+                <w:color w:val="000000"/>
+                <w:sz w:val="24"/>
+                <w:szCs w:val="24"/>
+              </w:rPr>
+              <w:t>Chapter 6</w:t>
+            </w:r>
           </w:p>
         </w:tc>
         <w:tc>
@@ -3053,6 +3216,108 @@
               <w:rPr>
                 <w:rFonts w:ascii="Times New Roman" w:hAnsi="Times New Roman"/>
                 <w:b/>
+                <w:color w:val="000000"/>
+                <w:sz w:val="24"/>
+                <w:szCs w:val="24"/>
+              </w:rPr>
+            </w:pPr>
+            <w:r>
+              <w:rPr>
+                <w:rFonts w:ascii="Times New Roman" w:hAnsi="Times New Roman"/>
+                <w:b/>
+                <w:color w:val="000000"/>
+                <w:sz w:val="24"/>
+                <w:szCs w:val="24"/>
+              </w:rPr>
+              <w:t>Conclusion</w:t>
+            </w:r>
+          </w:p>
+        </w:tc>
+        <w:tc>
+          <w:tcPr>
+            <w:tcW w:w="585" w:type="dxa"/>
+            <w:shd w:val="clear" w:color="auto" w:fill="auto"/>
+            <w:tcMar>
+              <w:left w:w="103" w:type="dxa"/>
+            </w:tcMar>
+            <w:vAlign w:val="center"/>
+          </w:tcPr>
+          <w:p>
+            <w:pPr>
+              <w:spacing w:after="0"/>
+              <w:jc w:val="center"/>
+              <w:rPr>
+                <w:rFonts w:ascii="Times New Roman" w:hAnsi="Times New Roman"/>
+                <w:b/>
+                <w:color w:val="000000"/>
+                <w:sz w:val="24"/>
+                <w:szCs w:val="24"/>
+              </w:rPr>
+            </w:pPr>
+            <w:r>
+              <w:rPr>
+                <w:rFonts w:ascii="Times New Roman" w:hAnsi="Times New Roman"/>
+                <w:b/>
+                <w:color w:val="000000"/>
+                <w:sz w:val="24"/>
+                <w:szCs w:val="24"/>
+              </w:rPr>
+              <w:t>2</w:t>
+            </w:r>
+            <w:r>
+              <w:rPr>
+                <w:rFonts w:ascii="Times New Roman" w:hAnsi="Times New Roman"/>
+                <w:b/>
+                <w:color w:val="000000"/>
+                <w:sz w:val="24"/>
+                <w:szCs w:val="24"/>
+              </w:rPr>
+              <w:t>4</w:t>
+            </w:r>
+          </w:p>
+        </w:tc>
+      </w:tr>
+      <w:tr>
+        <w:trPr>
+          <w:trHeight w:val="404"/>
+        </w:trPr>
+        <w:tc>
+          <w:tcPr>
+            <w:tcW w:w="1365" w:type="dxa"/>
+            <w:shd w:val="clear" w:color="auto" w:fill="auto"/>
+            <w:tcMar>
+              <w:left w:w="103" w:type="dxa"/>
+            </w:tcMar>
+            <w:vAlign w:val="center"/>
+          </w:tcPr>
+          <w:p>
+            <w:pPr>
+              <w:spacing w:after="0"/>
+              <w:rPr>
+                <w:rFonts w:ascii="Times New Roman" w:hAnsi="Times New Roman"/>
+                <w:b/>
+                <w:color w:val="000000"/>
+                <w:sz w:val="24"/>
+                <w:szCs w:val="24"/>
+              </w:rPr>
+            </w:pPr>
+          </w:p>
+        </w:tc>
+        <w:tc>
+          <w:tcPr>
+            <w:tcW w:w="7407" w:type="dxa"/>
+            <w:shd w:val="clear" w:color="auto" w:fill="auto"/>
+            <w:tcMar>
+              <w:left w:w="103" w:type="dxa"/>
+            </w:tcMar>
+            <w:vAlign w:val="center"/>
+          </w:tcPr>
+          <w:p>
+            <w:pPr>
+              <w:spacing w:after="0"/>
+              <w:rPr>
+                <w:rFonts w:ascii="Times New Roman" w:hAnsi="Times New Roman"/>
+                <w:b/>
                 <w:color w:val="FF0000"/>
                 <w:sz w:val="24"/>
                 <w:szCs w:val="24"/>
@@ -3098,17 +3363,24 @@
                 <w:sz w:val="24"/>
                 <w:szCs w:val="24"/>
               </w:rPr>
-              <w:t>24</w:t>
-            </w:r>
-            <w:bookmarkStart w:id="0" w:name="_GoBack"/>
-            <w:bookmarkEnd w:id="0"/>
+              <w:t>2</w:t>
+            </w:r>
+            <w:r>
+              <w:rPr>
+                <w:rFonts w:ascii="Times New Roman" w:hAnsi="Times New Roman"/>
+                <w:b/>
+                <w:sz w:val="24"/>
+                <w:szCs w:val="24"/>
+              </w:rPr>
+              <w:t>5</w:t>
+            </w:r>
           </w:p>
         </w:tc>
       </w:tr>
     </w:tbl>
     <w:p/>
     <w:sectPr>
-      <w:footerReference w:type="default" r:id="rId8"/>
+      <w:footerReference w:type="default" r:id="rId9"/>
       <w:pgSz w:w="11906" w:h="16838"/>
       <w:pgMar w:top="1440" w:right="1440" w:bottom="1440" w:left="1440" w:header="0" w:footer="708" w:gutter="0"/>
       <w:pgNumType w:fmt="lowerRoman" w:start="6"/>
@@ -3121,8 +3393,8 @@
 </file>
 
 <file path=word/endnotes.xml><?xml version="1.0" encoding="utf-8"?>
-<w:endnotes xmlns:ve="http://schemas.openxmlformats.org/markup-compatibility/2006" xmlns:o="urn:schemas-microsoft-com:office:office" xmlns:r="http://schemas.openxmlformats.org/officeDocument/2006/relationships" xmlns:m="http://schemas.openxmlformats.org/officeDocument/2006/math" xmlns:v="urn:schemas-microsoft-com:vml" xmlns:wp="http://schemas.openxmlformats.org/drawingml/2006/wordprocessingDrawing" xmlns:w10="urn:schemas-microsoft-com:office:word" xmlns:w="http://schemas.openxmlformats.org/wordprocessingml/2006/main" xmlns:wne="http://schemas.microsoft.com/office/word/2006/wordml">
-  <w:endnote w:type="separator" w:id="0">
+<w:endnotes xmlns:wpc="http://schemas.microsoft.com/office/word/2010/wordprocessingCanvas" xmlns:mc="http://schemas.openxmlformats.org/markup-compatibility/2006" xmlns:o="urn:schemas-microsoft-com:office:office" xmlns:r="http://schemas.openxmlformats.org/officeDocument/2006/relationships" xmlns:m="http://schemas.openxmlformats.org/officeDocument/2006/math" xmlns:v="urn:schemas-microsoft-com:vml" xmlns:wp14="http://schemas.microsoft.com/office/word/2010/wordprocessingDrawing" xmlns:wp="http://schemas.openxmlformats.org/drawingml/2006/wordprocessingDrawing" xmlns:w10="urn:schemas-microsoft-com:office:word" xmlns:w="http://schemas.openxmlformats.org/wordprocessingml/2006/main" xmlns:w14="http://schemas.microsoft.com/office/word/2010/wordml" xmlns:wpg="http://schemas.microsoft.com/office/word/2010/wordprocessingGroup" xmlns:wpi="http://schemas.microsoft.com/office/word/2010/wordprocessingInk" xmlns:wne="http://schemas.microsoft.com/office/word/2006/wordml" xmlns:wps="http://schemas.microsoft.com/office/word/2010/wordprocessingShape" mc:Ignorable="w14 wp14">
+  <w:endnote w:type="separator" w:id="-1">
     <w:p>
       <w:pPr>
         <w:spacing w:after="0" w:line="240" w:lineRule="auto"/>
@@ -3132,7 +3404,7 @@
       </w:r>
     </w:p>
   </w:endnote>
-  <w:endnote w:type="continuationSeparator" w:id="1">
+  <w:endnote w:type="continuationSeparator" w:id="0">
     <w:p>
       <w:pPr>
         <w:spacing w:after="0" w:line="240" w:lineRule="auto"/>
@@ -3146,7 +3418,7 @@
 </file>
 
 <file path=word/footer1.xml><?xml version="1.0" encoding="utf-8"?>
-<w:ftr xmlns:ve="http://schemas.openxmlformats.org/markup-compatibility/2006" xmlns:o="urn:schemas-microsoft-com:office:office" xmlns:r="http://schemas.openxmlformats.org/officeDocument/2006/relationships" xmlns:m="http://schemas.openxmlformats.org/officeDocument/2006/math" xmlns:v="urn:schemas-microsoft-com:vml" xmlns:wp="http://schemas.openxmlformats.org/drawingml/2006/wordprocessingDrawing" xmlns:w10="urn:schemas-microsoft-com:office:word" xmlns:w="http://schemas.openxmlformats.org/wordprocessingml/2006/main" xmlns:wne="http://schemas.microsoft.com/office/word/2006/wordml">
+<w:ftr xmlns:wpc="http://schemas.microsoft.com/office/word/2010/wordprocessingCanvas" xmlns:mc="http://schemas.openxmlformats.org/markup-compatibility/2006" xmlns:o="urn:schemas-microsoft-com:office:office" xmlns:r="http://schemas.openxmlformats.org/officeDocument/2006/relationships" xmlns:m="http://schemas.openxmlformats.org/officeDocument/2006/math" xmlns:v="urn:schemas-microsoft-com:vml" xmlns:wp14="http://schemas.microsoft.com/office/word/2010/wordprocessingDrawing" xmlns:wp="http://schemas.openxmlformats.org/drawingml/2006/wordprocessingDrawing" xmlns:w10="urn:schemas-microsoft-com:office:word" xmlns:w="http://schemas.openxmlformats.org/wordprocessingml/2006/main" xmlns:w14="http://schemas.microsoft.com/office/word/2010/wordml" xmlns:wpg="http://schemas.microsoft.com/office/word/2010/wordprocessingGroup" xmlns:wpi="http://schemas.microsoft.com/office/word/2010/wordprocessingInk" xmlns:wne="http://schemas.microsoft.com/office/word/2006/wordml" xmlns:wps="http://schemas.microsoft.com/office/word/2010/wordprocessingShape" mc:Ignorable="w14 wp14">
   <w:sdt>
     <w:sdtPr>
       <w:id w:val="76562487"/>
@@ -3207,8 +3479,8 @@
 </file>
 
 <file path=word/footnotes.xml><?xml version="1.0" encoding="utf-8"?>
-<w:footnotes xmlns:ve="http://schemas.openxmlformats.org/markup-compatibility/2006" xmlns:o="urn:schemas-microsoft-com:office:office" xmlns:r="http://schemas.openxmlformats.org/officeDocument/2006/relationships" xmlns:m="http://schemas.openxmlformats.org/officeDocument/2006/math" xmlns:v="urn:schemas-microsoft-com:vml" xmlns:wp="http://schemas.openxmlformats.org/drawingml/2006/wordprocessingDrawing" xmlns:w10="urn:schemas-microsoft-com:office:word" xmlns:w="http://schemas.openxmlformats.org/wordprocessingml/2006/main" xmlns:wne="http://schemas.microsoft.com/office/word/2006/wordml">
-  <w:footnote w:type="separator" w:id="0">
+<w:footnotes xmlns:wpc="http://schemas.microsoft.com/office/word/2010/wordprocessingCanvas" xmlns:mc="http://schemas.openxmlformats.org/markup-compatibility/2006" xmlns:o="urn:schemas-microsoft-com:office:office" xmlns:r="http://schemas.openxmlformats.org/officeDocument/2006/relationships" xmlns:m="http://schemas.openxmlformats.org/officeDocument/2006/math" xmlns:v="urn:schemas-microsoft-com:vml" xmlns:wp14="http://schemas.microsoft.com/office/word/2010/wordprocessingDrawing" xmlns:wp="http://schemas.openxmlformats.org/drawingml/2006/wordprocessingDrawing" xmlns:w10="urn:schemas-microsoft-com:office:word" xmlns:w="http://schemas.openxmlformats.org/wordprocessingml/2006/main" xmlns:w14="http://schemas.microsoft.com/office/word/2010/wordml" xmlns:wpg="http://schemas.microsoft.com/office/word/2010/wordprocessingGroup" xmlns:wpi="http://schemas.microsoft.com/office/word/2010/wordprocessingInk" xmlns:wne="http://schemas.microsoft.com/office/word/2006/wordml" xmlns:wps="http://schemas.microsoft.com/office/word/2010/wordprocessingShape" mc:Ignorable="w14 wp14">
+  <w:footnote w:type="separator" w:id="-1">
     <w:p>
       <w:pPr>
         <w:spacing w:after="0" w:line="240" w:lineRule="auto"/>
@@ -3218,7 +3490,7 @@
       </w:r>
     </w:p>
   </w:footnote>
-  <w:footnote w:type="continuationSeparator" w:id="1">
+  <w:footnote w:type="continuationSeparator" w:id="0">
     <w:p>
       <w:pPr>
         <w:spacing w:after="0" w:line="240" w:lineRule="auto"/>
@@ -3232,7 +3504,7 @@
 </file>
 
 <file path=word/numbering.xml><?xml version="1.0" encoding="utf-8"?>
-<w:numbering xmlns:ve="http://schemas.openxmlformats.org/markup-compatibility/2006" xmlns:o="urn:schemas-microsoft-com:office:office" xmlns:r="http://schemas.openxmlformats.org/officeDocument/2006/relationships" xmlns:m="http://schemas.openxmlformats.org/officeDocument/2006/math" xmlns:v="urn:schemas-microsoft-com:vml" xmlns:wp="http://schemas.openxmlformats.org/drawingml/2006/wordprocessingDrawing" xmlns:w10="urn:schemas-microsoft-com:office:word" xmlns:w="http://schemas.openxmlformats.org/wordprocessingml/2006/main" xmlns:wne="http://schemas.microsoft.com/office/word/2006/wordml">
+<w:numbering xmlns:wpc="http://schemas.microsoft.com/office/word/2010/wordprocessingCanvas" xmlns:mc="http://schemas.openxmlformats.org/markup-compatibility/2006" xmlns:o="urn:schemas-microsoft-com:office:office" xmlns:r="http://schemas.openxmlformats.org/officeDocument/2006/relationships" xmlns:m="http://schemas.openxmlformats.org/officeDocument/2006/math" xmlns:v="urn:schemas-microsoft-com:vml" xmlns:wp14="http://schemas.microsoft.com/office/word/2010/wordprocessingDrawing" xmlns:wp="http://schemas.openxmlformats.org/drawingml/2006/wordprocessingDrawing" xmlns:w10="urn:schemas-microsoft-com:office:word" xmlns:w="http://schemas.openxmlformats.org/wordprocessingml/2006/main" xmlns:w14="http://schemas.microsoft.com/office/word/2010/wordml" xmlns:wpg="http://schemas.microsoft.com/office/word/2010/wordprocessingGroup" xmlns:wpi="http://schemas.microsoft.com/office/word/2010/wordprocessingInk" xmlns:wne="http://schemas.microsoft.com/office/word/2006/wordml" xmlns:wps="http://schemas.microsoft.com/office/word/2010/wordprocessingShape" mc:Ignorable="w14 wp14">
   <w:abstractNum w:abstractNumId="0">
     <w:nsid w:val="787E3B99"/>
     <w:multiLevelType w:val="hybridMultilevel"/>
@@ -3332,7 +3604,7 @@
 </file>
 
 <file path=word/styles.xml><?xml version="1.0" encoding="utf-8"?>
-<w:styles xmlns:r="http://schemas.openxmlformats.org/officeDocument/2006/relationships" xmlns:w="http://schemas.openxmlformats.org/wordprocessingml/2006/main">
+<w:styles xmlns:mc="http://schemas.openxmlformats.org/markup-compatibility/2006" xmlns:r="http://schemas.openxmlformats.org/officeDocument/2006/relationships" xmlns:w="http://schemas.openxmlformats.org/wordprocessingml/2006/main" xmlns:w14="http://schemas.microsoft.com/office/word/2010/wordml" mc:Ignorable="w14">
   <w:docDefaults>
     <w:rPrDefault>
       <w:rPr>
@@ -3537,7 +3809,6 @@
     <w:uiPriority w:val="99"/>
     <w:semiHidden/>
     <w:unhideWhenUsed/>
-    <w:qFormat/>
     <w:tblPr>
       <w:tblInd w:w="0" w:type="dxa"/>
       <w:tblCellMar>
@@ -3723,6 +3994,196 @@
         <w:right w:w="108" w:type="dxa"/>
       </w:tblCellMar>
     </w:tblPr>
+  </w:style>
+</w:styles>
+</file>
+
+<file path=word/stylesWithEffects.xml><?xml version="1.0" encoding="utf-8"?>
+<w:styles xmlns:wpc="http://schemas.microsoft.com/office/word/2010/wordprocessingCanvas" xmlns:mc="http://schemas.openxmlformats.org/markup-compatibility/2006" xmlns:o="urn:schemas-microsoft-com:office:office" xmlns:r="http://schemas.openxmlformats.org/officeDocument/2006/relationships" xmlns:m="http://schemas.openxmlformats.org/officeDocument/2006/math" xmlns:v="urn:schemas-microsoft-com:vml" xmlns:wp14="http://schemas.microsoft.com/office/word/2010/wordprocessingDrawing" xmlns:wp="http://schemas.openxmlformats.org/drawingml/2006/wordprocessingDrawing" xmlns:w10="urn:schemas-microsoft-com:office:word" xmlns:w="http://schemas.openxmlformats.org/wordprocessingml/2006/main" xmlns:w14="http://schemas.microsoft.com/office/word/2010/wordml" xmlns:wpg="http://schemas.microsoft.com/office/word/2010/wordprocessingGroup" xmlns:wpi="http://schemas.microsoft.com/office/word/2010/wordprocessingInk" xmlns:wne="http://schemas.microsoft.com/office/word/2006/wordml" xmlns:wps="http://schemas.microsoft.com/office/word/2010/wordprocessingShape" mc:Ignorable="w14 wp14">
+  <w:docDefaults>
+    <w:rPrDefault>
+      <w:rPr>
+        <w:rFonts w:asciiTheme="minorHAnsi" w:eastAsiaTheme="minorEastAsia" w:hAnsiTheme="minorHAnsi" w:cstheme="minorBidi"/>
+        <w:sz w:val="22"/>
+        <w:szCs w:val="22"/>
+        <w:lang w:val="en-IN" w:eastAsia="en-IN" w:bidi="ar-SA"/>
+      </w:rPr>
+    </w:rPrDefault>
+    <w:pPrDefault>
+      <w:pPr>
+        <w:spacing w:after="200" w:line="276" w:lineRule="auto"/>
+      </w:pPr>
+    </w:pPrDefault>
+  </w:docDefaults>
+  <w:latentStyles w:defLockedState="0" w:defUIPriority="99" w:defSemiHidden="1" w:defUnhideWhenUsed="1" w:defQFormat="0" w:count="267">
+    <w:lsdException w:name="Normal" w:semiHidden="0" w:uiPriority="0" w:unhideWhenUsed="0" w:qFormat="1"/>
+    <w:lsdException w:name="heading 1" w:semiHidden="0" w:uiPriority="9" w:unhideWhenUsed="0" w:qFormat="1"/>
+    <w:lsdException w:name="heading 2" w:uiPriority="9" w:qFormat="1"/>
+    <w:lsdException w:name="heading 3" w:uiPriority="9" w:qFormat="1"/>
+    <w:lsdException w:name="heading 4" w:uiPriority="9" w:qFormat="1"/>
+    <w:lsdException w:name="heading 5" w:uiPriority="9" w:qFormat="1"/>
+    <w:lsdException w:name="heading 6" w:uiPriority="9" w:qFormat="1"/>
+    <w:lsdException w:name="heading 7" w:uiPriority="9" w:qFormat="1"/>
+    <w:lsdException w:name="heading 8" w:uiPriority="9" w:qFormat="1"/>
+    <w:lsdException w:name="heading 9" w:uiPriority="9" w:qFormat="1"/>
+    <w:lsdException w:name="toc 1" w:uiPriority="39"/>
+    <w:lsdException w:name="toc 2" w:uiPriority="39"/>
+    <w:lsdException w:name="toc 3" w:uiPriority="39"/>
+    <w:lsdException w:name="toc 4" w:uiPriority="39"/>
+    <w:lsdException w:name="toc 5" w:uiPriority="39"/>
+    <w:lsdException w:name="toc 6" w:uiPriority="39"/>
+    <w:lsdException w:name="toc 7" w:uiPriority="39"/>
+    <w:lsdException w:name="toc 8" w:uiPriority="39"/>
+    <w:lsdException w:name="toc 9" w:uiPriority="39"/>
+    <w:lsdException w:name="caption" w:uiPriority="35" w:qFormat="1"/>
+    <w:lsdException w:name="Title" w:semiHidden="0" w:uiPriority="10" w:unhideWhenUsed="0" w:qFormat="1"/>
+    <w:lsdException w:name="Default Paragraph Font" w:uiPriority="1"/>
+    <w:lsdException w:name="Subtitle" w:semiHidden="0" w:uiPriority="11" w:unhideWhenUsed="0" w:qFormat="1"/>
+    <w:lsdException w:name="Strong" w:semiHidden="0" w:uiPriority="22" w:unhideWhenUsed="0" w:qFormat="1"/>
+    <w:lsdException w:name="Emphasis" w:semiHidden="0" w:uiPriority="20" w:unhideWhenUsed="0" w:qFormat="1"/>
+    <w:lsdException w:name="Table Grid" w:semiHidden="0" w:uiPriority="59" w:unhideWhenUsed="0"/>
+    <w:lsdException w:name="Placeholder Text" w:unhideWhenUsed="0"/>
+    <w:lsdException w:name="No Spacing" w:semiHidden="0" w:uiPriority="1" w:unhideWhenUsed="0" w:qFormat="1"/>
+    <w:lsdException w:name="Light Shading" w:semiHidden="0" w:uiPriority="60" w:unhideWhenUsed="0"/>
+    <w:lsdException w:name="Light List" w:semiHidden="0" w:uiPriority="61" w:unhideWhenUsed="0"/>
+    <w:lsdException w:name="Light Grid" w:semiHidden="0" w:uiPriority="62" w:unhideWhenUsed="0"/>
+    <w:lsdException w:name="Medium Shading 1" w:semiHidden="0" w:uiPriority="63" w:unhideWhenUsed="0"/>
+    <w:lsdException w:name="Medium Shading 2" w:semiHidden="0" w:uiPriority="64" w:unhideWhenUsed="0"/>
+    <w:lsdException w:name="Medium List 1" w:semiHidden="0" w:uiPriority="65" w:unhideWhenUsed="0"/>
+    <w:lsdException w:name="Medium List 2" w:semiHidden="0" w:uiPriority="66" w:unhideWhenUsed="0"/>
+    <w:lsdException w:name="Medium Grid 1" w:semiHidden="0" w:uiPriority="67" w:unhideWhenUsed="0"/>
+    <w:lsdException w:name="Medium Grid 2" w:semiHidden="0" w:uiPriority="68" w:unhideWhenUsed="0"/>
+    <w:lsdException w:name="Medium Grid 3" w:semiHidden="0" w:uiPriority="69" w:unhideWhenUsed="0"/>
+    <w:lsdException w:name="Dark List" w:semiHidden="0" w:uiPriority="70" w:unhideWhenUsed="0"/>
+    <w:lsdException w:name="Colorful Shading" w:semiHidden="0" w:uiPriority="71" w:unhideWhenUsed="0"/>
+    <w:lsdException w:name="Colorful List" w:semiHidden="0" w:uiPriority="72" w:unhideWhenUsed="0"/>
+    <w:lsdException w:name="Colorful Grid" w:semiHidden="0" w:uiPriority="73" w:unhideWhenUsed="0"/>
+    <w:lsdException w:name="Light Shading Accent 1" w:semiHidden="0" w:uiPriority="60" w:unhideWhenUsed="0"/>
+    <w:lsdException w:name="Light List Accent 1" w:semiHidden="0" w:uiPriority="61" w:unhideWhenUsed="0"/>
+    <w:lsdException w:name="Light Grid Accent 1" w:semiHidden="0" w:uiPriority="62" w:unhideWhenUsed="0"/>
+    <w:lsdException w:name="Medium Shading 1 Accent 1" w:semiHidden="0" w:uiPriority="63" w:unhideWhenUsed="0"/>
+    <w:lsdException w:name="Medium Shading 2 Accent 1" w:semiHidden="0" w:uiPriority="64" w:unhideWhenUsed="0"/>
+    <w:lsdException w:name="Medium List 1 Accent 1" w:semiHidden="0" w:uiPriority="65" w:unhideWhenUsed="0"/>
+    <w:lsdException w:name="Revision" w:unhideWhenUsed="0"/>
+    <w:lsdException w:name="List Paragraph" w:semiHidden="0" w:uiPriority="34" w:unhideWhenUsed="0" w:qFormat="1"/>
+    <w:lsdException w:name="Quote" w:semiHidden="0" w:uiPriority="29" w:unhideWhenUsed="0" w:qFormat="1"/>
+    <w:lsdException w:name="Intense Quote" w:semiHidden="0" w:uiPriority="30" w:unhideWhenUsed="0" w:qFormat="1"/>
+    <w:lsdException w:name="Medium List 2 Accent 1" w:semiHidden="0" w:uiPriority="66" w:unhideWhenUsed="0"/>
+    <w:lsdException w:name="Medium Grid 1 Accent 1" w:semiHidden="0" w:uiPriority="67" w:unhideWhenUsed="0"/>
+    <w:lsdException w:name="Medium Grid 2 Accent 1" w:semiHidden="0" w:uiPriority="68" w:unhideWhenUsed="0"/>
+    <w:lsdException w:name="Medium Grid 3 Accent 1" w:semiHidden="0" w:uiPriority="69" w:unhideWhenUsed="0"/>
+    <w:lsdException w:name="Dark List Accent 1" w:semiHidden="0" w:uiPriority="70" w:unhideWhenUsed="0"/>
+    <w:lsdException w:name="Colorful Shading Accent 1" w:semiHidden="0" w:uiPriority="71" w:unhideWhenUsed="0"/>
+    <w:lsdException w:name="Colorful List Accent 1" w:semiHidden="0" w:uiPriority="72" w:unhideWhenUsed="0"/>
+    <w:lsdException w:name="Colorful Grid Accent 1" w:semiHidden="0" w:uiPriority="73" w:unhideWhenUsed="0"/>
+    <w:lsdException w:name="Light Shading Accent 2" w:semiHidden="0" w:uiPriority="60" w:unhideWhenUsed="0"/>
+    <w:lsdException w:name="Light List Accent 2" w:semiHidden="0" w:uiPriority="61" w:unhideWhenUsed="0"/>
+    <w:lsdException w:name="Light Grid Accent 2" w:semiHidden="0" w:uiPriority="62" w:unhideWhenUsed="0"/>
+    <w:lsdException w:name="Medium Shading 1 Accent 2" w:semiHidden="0" w:uiPriority="63" w:unhideWhenUsed="0"/>
+    <w:lsdException w:name="Medium Shading 2 Accent 2" w:semiHidden="0" w:uiPriority="64" w:unhideWhenUsed="0"/>
+    <w:lsdException w:name="Medium List 1 Accent 2" w:semiHidden="0" w:uiPriority="65" w:unhideWhenUsed="0"/>
+    <w:lsdException w:name="Medium List 2 Accent 2" w:semiHidden="0" w:uiPriority="66" w:unhideWhenUsed="0"/>
+    <w:lsdException w:name="Medium Grid 1 Accent 2" w:semiHidden="0" w:uiPriority="67" w:unhideWhenUsed="0"/>
+    <w:lsdException w:name="Medium Grid 2 Accent 2" w:semiHidden="0" w:uiPriority="68" w:unhideWhenUsed="0"/>
+    <w:lsdException w:name="Medium Grid 3 Accent 2" w:semiHidden="0" w:uiPriority="69" w:unhideWhenUsed="0"/>
+    <w:lsdException w:name="Dark List Accent 2" w:semiHidden="0" w:uiPriority="70" w:unhideWhenUsed="0"/>
+    <w:lsdException w:name="Colorful Shading Accent 2" w:semiHidden="0" w:uiPriority="71" w:unhideWhenUsed="0"/>
+    <w:lsdException w:name="Colorful List Accent 2" w:semiHidden="0" w:uiPriority="72" w:unhideWhenUsed="0"/>
+    <w:lsdException w:name="Colorful Grid Accent 2" w:semiHidden="0" w:uiPriority="73" w:unhideWhenUsed="0"/>
+    <w:lsdException w:name="Light Shading Accent 3" w:semiHidden="0" w:uiPriority="60" w:unhideWhenUsed="0"/>
+    <w:lsdException w:name="Light List Accent 3" w:semiHidden="0" w:uiPriority="61" w:unhideWhenUsed="0"/>
+    <w:lsdException w:name="Light Grid Accent 3" w:semiHidden="0" w:uiPriority="62" w:unhideWhenUsed="0"/>
+    <w:lsdException w:name="Medium Shading 1 Accent 3" w:semiHidden="0" w:uiPriority="63" w:unhideWhenUsed="0"/>
+    <w:lsdException w:name="Medium Shading 2 Accent 3" w:semiHidden="0" w:uiPriority="64" w:unhideWhenUsed="0"/>
+    <w:lsdException w:name="Medium List 1 Accent 3" w:semiHidden="0" w:uiPriority="65" w:unhideWhenUsed="0"/>
+    <w:lsdException w:name="Medium List 2 Accent 3" w:semiHidden="0" w:uiPriority="66" w:unhideWhenUsed="0"/>
+    <w:lsdException w:name="Medium Grid 1 Accent 3" w:semiHidden="0" w:uiPriority="67" w:unhideWhenUsed="0"/>
+    <w:lsdException w:name="Medium Grid 2 Accent 3" w:semiHidden="0" w:uiPriority="68" w:unhideWhenUsed="0"/>
+    <w:lsdException w:name="Medium Grid 3 Accent 3" w:semiHidden="0" w:uiPriority="69" w:unhideWhenUsed="0"/>
+    <w:lsdException w:name="Dark List Accent 3" w:semiHidden="0" w:uiPriority="70" w:unhideWhenUsed="0"/>
+    <w:lsdException w:name="Colorful Shading Accent 3" w:semiHidden="0" w:uiPriority="71" w:unhideWhenUsed="0"/>
+    <w:lsdException w:name="Colorful List Accent 3" w:semiHidden="0" w:uiPriority="72" w:unhideWhenUsed="0"/>
+    <w:lsdException w:name="Colorful Grid Accent 3" w:semiHidden="0" w:uiPriority="73" w:unhideWhenUsed="0"/>
+    <w:lsdException w:name="Light Shading Accent 4" w:semiHidden="0" w:uiPriority="60" w:unhideWhenUsed="0"/>
+    <w:lsdException w:name="Light List Accent 4" w:semiHidden="0" w:uiPriority="61" w:unhideWhenUsed="0"/>
+    <w:lsdException w:name="Light Grid Accent 4" w:semiHidden="0" w:uiPriority="62" w:unhideWhenUsed="0"/>
+    <w:lsdException w:name="Medium Shading 1 Accent 4" w:semiHidden="0" w:uiPriority="63" w:unhideWhenUsed="0"/>
+    <w:lsdException w:name="Medium Shading 2 Accent 4" w:semiHidden="0" w:uiPriority="64" w:unhideWhenUsed="0"/>
+    <w:lsdException w:name="Medium List 1 Accent 4" w:semiHidden="0" w:uiPriority="65" w:unhideWhenUsed="0"/>
+    <w:lsdException w:name="Medium List 2 Accent 4" w:semiHidden="0" w:uiPriority="66" w:unhideWhenUsed="0"/>
+    <w:lsdException w:name="Medium Grid 1 Accent 4" w:semiHidden="0" w:uiPriority="67" w:unhideWhenUsed="0"/>
+    <w:lsdException w:name="Medium Grid 2 Accent 4" w:semiHidden="0" w:uiPriority="68" w:unhideWhenUsed="0"/>
+    <w:lsdException w:name="Medium Grid 3 Accent 4" w:semiHidden="0" w:uiPriority="69" w:unhideWhenUsed="0"/>
+    <w:lsdException w:name="Dark List Accent 4" w:semiHidden="0" w:uiPriority="70" w:unhideWhenUsed="0"/>
+    <w:lsdException w:name="Colorful Shading Accent 4" w:semiHidden="0" w:uiPriority="71" w:unhideWhenUsed="0"/>
+    <w:lsdException w:name="Colorful List Accent 4" w:semiHidden="0" w:uiPriority="72" w:unhideWhenUsed="0"/>
+    <w:lsdException w:name="Colorful Grid Accent 4" w:semiHidden="0" w:uiPriority="73" w:unhideWhenUsed="0"/>
+    <w:lsdException w:name="Light Shading Accent 5" w:semiHidden="0" w:uiPriority="60" w:unhideWhenUsed="0"/>
+    <w:lsdException w:name="Light List Accent 5" w:semiHidden="0" w:uiPriority="61" w:unhideWhenUsed="0"/>
+    <w:lsdException w:name="Light Grid Accent 5" w:semiHidden="0" w:uiPriority="62" w:unhideWhenUsed="0"/>
+    <w:lsdException w:name="Medium Shading 1 Accent 5" w:semiHidden="0" w:uiPriority="63" w:unhideWhenUsed="0"/>
+    <w:lsdException w:name="Medium Shading 2 Accent 5" w:semiHidden="0" w:uiPriority="64" w:unhideWhenUsed="0"/>
+    <w:lsdException w:name="Medium List 1 Accent 5" w:semiHidden="0" w:uiPriority="65" w:unhideWhenUsed="0"/>
+    <w:lsdException w:name="Medium List 2 Accent 5" w:semiHidden="0" w:uiPriority="66" w:unhideWhenUsed="0"/>
+    <w:lsdException w:name="Medium Grid 1 Accent 5" w:semiHidden="0" w:uiPriority="67" w:unhideWhenUsed="0"/>
+    <w:lsdException w:name="Medium Grid 2 Accent 5" w:semiHidden="0" w:uiPriority="68" w:unhideWhenUsed="0"/>
+    <w:lsdException w:name="Medium Grid 3 Accent 5" w:semiHidden="0" w:uiPriority="69" w:unhideWhenUsed="0"/>
+    <w:lsdException w:name="Dark List Accent 5" w:semiHidden="0" w:uiPriority="70" w:unhideWhenUsed="0"/>
+    <w:lsdException w:name="Colorful Shading Accent 5" w:semiHidden="0" w:uiPriority="71" w:unhideWhenUsed="0"/>
+    <w:lsdException w:name="Colorful List Accent 5" w:semiHidden="0" w:uiPriority="72" w:unhideWhenUsed="0"/>
+    <w:lsdException w:name="Colorful Grid Accent 5" w:semiHidden="0" w:uiPriority="73" w:unhideWhenUsed="0"/>
+    <w:lsdException w:name="Light Shading Accent 6" w:semiHidden="0" w:uiPriority="60" w:unhideWhenUsed="0"/>
+    <w:lsdException w:name="Light List Accent 6" w:semiHidden="0" w:uiPriority="61" w:unhideWhenUsed="0"/>
+    <w:lsdException w:name="Light Grid Accent 6" w:semiHidden="0" w:uiPriority="62" w:unhideWhenUsed="0"/>
+    <w:lsdException w:name="Medium Shading 1 Accent 6" w:semiHidden="0" w:uiPriority="63" w:unhideWhenUsed="0"/>
+    <w:lsdException w:name="Medium Shading 2 Accent 6" w:semiHidden="0" w:uiPriority="64" w:unhideWhenUsed="0"/>
+    <w:lsdException w:name="Medium List 1 Accent 6" w:semiHidden="0" w:uiPriority="65" w:unhideWhenUsed="0"/>
+    <w:lsdException w:name="Medium List 2 Accent 6" w:semiHidden="0" w:uiPriority="66" w:unhideWhenUsed="0"/>
+    <w:lsdException w:name="Medium Grid 1 Accent 6" w:semiHidden="0" w:uiPriority="67" w:unhideWhenUsed="0"/>
+    <w:lsdException w:name="Medium Grid 2 Accent 6" w:semiHidden="0" w:uiPriority="68" w:unhideWhenUsed="0"/>
+    <w:lsdException w:name="Medium Grid 3 Accent 6" w:semiHidden="0" w:uiPriority="69" w:unhideWhenUsed="0"/>
+    <w:lsdException w:name="Dark List Accent 6" w:semiHidden="0" w:uiPriority="70" w:unhideWhenUsed="0"/>
+    <w:lsdException w:name="Colorful Shading Accent 6" w:semiHidden="0" w:uiPriority="71" w:unhideWhenUsed="0"/>
+    <w:lsdException w:name="Colorful List Accent 6" w:semiHidden="0" w:uiPriority="72" w:unhideWhenUsed="0"/>
+    <w:lsdException w:name="Colorful Grid Accent 6" w:semiHidden="0" w:uiPriority="73" w:unhideWhenUsed="0"/>
+    <w:lsdException w:name="Subtle Emphasis" w:semiHidden="0" w:uiPriority="19" w:unhideWhenUsed="0" w:qFormat="1"/>
+    <w:lsdException w:name="Intense Emphasis" w:semiHidden="0" w:uiPriority="21" w:unhideWhenUsed="0" w:qFormat="1"/>
+    <w:lsdException w:name="Subtle Reference" w:semiHidden="0" w:uiPriority="31" w:unhideWhenUsed="0" w:qFormat="1"/>
+    <w:lsdException w:name="Intense Reference" w:semiHidden="0" w:uiPriority="32" w:unhideWhenUsed="0" w:qFormat="1"/>
+    <w:lsdException w:name="Book Title" w:semiHidden="0" w:uiPriority="33" w:unhideWhenUsed="0" w:qFormat="1"/>
+    <w:lsdException w:name="Bibliography" w:uiPriority="37"/>
+    <w:lsdException w:name="TOC Heading" w:uiPriority="39" w:qFormat="1"/>
+  </w:latentStyles>
+  <w:style w:type="paragraph" w:default="1" w:styleId="Normal">
+    <w:name w:val="Normal"/>
+    <w:qFormat/>
+  </w:style>
+  <w:style w:type="character" w:default="1" w:styleId="DefaultParagraphFont">
+    <w:name w:val="Default Paragraph Font"/>
+    <w:uiPriority w:val="1"/>
+    <w:semiHidden/>
+    <w:unhideWhenUsed/>
+  </w:style>
+  <w:style w:type="table" w:default="1" w:styleId="TableNormal">
+    <w:name w:val="Normal Table"/>
+    <w:uiPriority w:val="99"/>
+    <w:semiHidden/>
+    <w:unhideWhenUsed/>
+    <w:tblPr>
+      <w:tblInd w:w="0" w:type="dxa"/>
+      <w:tblCellMar>
+        <w:top w:w="0" w:type="dxa"/>
+        <w:left w:w="108" w:type="dxa"/>
+        <w:bottom w:w="0" w:type="dxa"/>
+        <w:right w:w="108" w:type="dxa"/>
+      </w:tblCellMar>
+    </w:tblPr>
+  </w:style>
+  <w:style w:type="numbering" w:default="1" w:styleId="NoList">
+    <w:name w:val="No List"/>
+    <w:uiPriority w:val="99"/>
+    <w:semiHidden/>
+    <w:unhideWhenUsed/>
   </w:style>
 </w:styles>
 </file>
@@ -4015,7 +4476,7 @@
 </file>
 
 <file path=customXml/itemProps1.xml><?xml version="1.0" encoding="utf-8"?>
-<ds:datastoreItem xmlns:ds="http://schemas.openxmlformats.org/officeDocument/2006/customXml" ds:itemID="{24B8EBBF-8209-4EAA-993A-891D84D79996}">
+<ds:datastoreItem xmlns:ds="http://schemas.openxmlformats.org/officeDocument/2006/customXml" ds:itemID="{07661729-8C50-436E-86F5-ACA4F22ABF97}">
   <ds:schemaRefs>
     <ds:schemaRef ds:uri="http://schemas.openxmlformats.org/officeDocument/2006/bibliography"/>
   </ds:schemaRefs>

</xml_diff>